<commit_message>
shape process bug fixed
</commit_message>
<xml_diff>
--- a/demo.docx
+++ b/demo.docx
@@ -1,6 +1,6 @@
 
 <file path=word/document.xml><?xml version="1.0" encoding="utf-8"?>
-<w:document xmlns:wpc="http://schemas.microsoft.com/office/word/2010/wordprocessingCanvas" xmlns:cx="http://schemas.microsoft.com/office/drawing/2014/chartex" xmlns:cx1="http://schemas.microsoft.com/office/drawing/2015/9/8/chartex" xmlns:cx2="http://schemas.microsoft.com/office/drawing/2015/10/21/chartex" xmlns:cx3="http://schemas.microsoft.com/office/drawing/2016/5/9/chartex" xmlns:cx4="http://schemas.microsoft.com/office/drawing/2016/5/10/chartex" xmlns:cx5="http://schemas.microsoft.com/office/drawing/2016/5/11/chartex" xmlns:cx6="http://schemas.microsoft.com/office/drawing/2016/5/12/chartex" xmlns:cx7="http://schemas.microsoft.com/office/drawing/2016/5/13/chartex" xmlns:cx8="http://schemas.microsoft.com/office/drawing/2016/5/14/chartex" xmlns:mc="http://schemas.openxmlformats.org/markup-compatibility/2006" xmlns:aink="http://schemas.microsoft.com/office/drawing/2016/ink" xmlns:am3d="http://schemas.microsoft.com/office/drawing/2017/model3d" xmlns:o="urn:schemas-microsoft-com:office:office" xmlns:r="http://schemas.openxmlformats.org/officeDocument/2006/relationships" xmlns:m="http://schemas.openxmlformats.org/officeDocument/2006/math" xmlns:v="urn:schemas-microsoft-com:vml" xmlns:wp14="http://schemas.microsoft.com/office/word/2010/wordprocessingDrawing" xmlns:wp="http://schemas.openxmlformats.org/drawingml/2006/wordprocessingDrawing" xmlns:w10="urn:schemas-microsoft-com:office:word" xmlns:w="http://schemas.openxmlformats.org/wordprocessingml/2006/main" xmlns:w14="http://schemas.microsoft.com/office/word/2010/wordml" xmlns:w15="http://schemas.microsoft.com/office/word/2012/wordml" xmlns:w16cex="http://schemas.microsoft.com/office/word/2018/wordml/cex" xmlns:w16cid="http://schemas.microsoft.com/office/word/2016/wordml/cid" xmlns:w16="http://schemas.microsoft.com/office/word/2018/wordml" xmlns:w16se="http://schemas.microsoft.com/office/word/2015/wordml/symex" xmlns:wpg="http://schemas.microsoft.com/office/word/2010/wordprocessingGroup" xmlns:wpi="http://schemas.microsoft.com/office/word/2010/wordprocessingInk" xmlns:wne="http://schemas.microsoft.com/office/word/2006/wordml" xmlns:wps="http://schemas.microsoft.com/office/word/2010/wordprocessingShape" mc:Ignorable="w14 w15 w16se w16cid w16 w16cex wp14">
+<w:document xmlns:wpc="http://schemas.microsoft.com/office/word/2010/wordprocessingCanvas" xmlns:cx="http://schemas.microsoft.com/office/drawing/2014/chartex" xmlns:cx1="http://schemas.microsoft.com/office/drawing/2015/9/8/chartex" xmlns:cx2="http://schemas.microsoft.com/office/drawing/2015/10/21/chartex" xmlns:cx3="http://schemas.microsoft.com/office/drawing/2016/5/9/chartex" xmlns:cx4="http://schemas.microsoft.com/office/drawing/2016/5/10/chartex" xmlns:cx5="http://schemas.microsoft.com/office/drawing/2016/5/11/chartex" xmlns:cx6="http://schemas.microsoft.com/office/drawing/2016/5/12/chartex" xmlns:cx7="http://schemas.microsoft.com/office/drawing/2016/5/13/chartex" xmlns:cx8="http://schemas.microsoft.com/office/drawing/2016/5/14/chartex" xmlns:mc="http://schemas.openxmlformats.org/markup-compatibility/2006" xmlns:aink="http://schemas.microsoft.com/office/drawing/2016/ink" xmlns:am3d="http://schemas.microsoft.com/office/drawing/2017/model3d" xmlns:o="urn:schemas-microsoft-com:office:office" xmlns:r="http://schemas.openxmlformats.org/officeDocument/2006/relationships" xmlns:m="http://schemas.openxmlformats.org/officeDocument/2006/math" xmlns:v="urn:schemas-microsoft-com:vml" xmlns:wp14="http://schemas.microsoft.com/office/word/2010/wordprocessingDrawing" xmlns:wp="http://schemas.openxmlformats.org/drawingml/2006/wordprocessingDrawing" xmlns:w10="urn:schemas-microsoft-com:office:word" xmlns:w="http://schemas.openxmlformats.org/wordprocessingml/2006/main" xmlns:w14="http://schemas.microsoft.com/office/word/2010/wordml" xmlns:w15="http://schemas.microsoft.com/office/word/2012/wordml" xmlns:w16cex="http://schemas.microsoft.com/office/word/2018/wordml/cex" xmlns:w16cid="http://schemas.microsoft.com/office/word/2016/wordml/cid" xmlns:w16="http://schemas.microsoft.com/office/word/2018/wordml" xmlns:w16sdtdh="http://schemas.microsoft.com/office/word/2020/wordml/sdtdatahash" xmlns:w16se="http://schemas.microsoft.com/office/word/2015/wordml/symex" xmlns:wpg="http://schemas.microsoft.com/office/word/2010/wordprocessingGroup" xmlns:wpi="http://schemas.microsoft.com/office/word/2010/wordprocessingInk" xmlns:wne="http://schemas.microsoft.com/office/word/2006/wordml" xmlns:wps="http://schemas.microsoft.com/office/word/2010/wordprocessingShape" mc:Ignorable="w14 w15 w16se w16cid w16 w16cex w16sdtdh wp14">
   <w:body>
     <w:p>
       <w:r>
@@ -30,9 +30,6 @@
     <w:p>
       <w:pPr>
         <w:jc w:val="right"/>
-        <w:rPr>
-          <w:rFonts w:hint="eastAsia"/>
-        </w:rPr>
       </w:pPr>
       <w:r>
         <w:t>(</w:t>
@@ -44,10 +41,7 @@
         <w:t>n</w:t>
       </w:r>
       <w:r>
-        <w:t>=1000</w:t>
-      </w:r>
-      <w:r>
-        <w:t>)</w:t>
+        <w:t>=1000)</w:t>
       </w:r>
     </w:p>
     <w:tbl>
@@ -66,24 +60,13 @@
           <w:tcPr>
             <w:tcW w:w="2831" w:type="dxa"/>
           </w:tcPr>
-          <w:p>
-            <w:pPr>
-              <w:rPr>
-                <w:rFonts w:hint="eastAsia"/>
-              </w:rPr>
-            </w:pPr>
-          </w:p>
+          <w:p/>
         </w:tc>
         <w:tc>
           <w:tcPr>
             <w:tcW w:w="2831" w:type="dxa"/>
           </w:tcPr>
           <w:p>
-            <w:pPr>
-              <w:rPr>
-                <w:rFonts w:hint="eastAsia"/>
-              </w:rPr>
-            </w:pPr>
             <w:r>
               <w:rPr>
                 <w:rFonts w:hint="eastAsia"/>
@@ -97,11 +80,6 @@
             <w:tcW w:w="2832" w:type="dxa"/>
           </w:tcPr>
           <w:p>
-            <w:pPr>
-              <w:rPr>
-                <w:rFonts w:hint="eastAsia"/>
-              </w:rPr>
-            </w:pPr>
             <w:r>
               <w:rPr>
                 <w:rFonts w:hint="eastAsia"/>
@@ -117,11 +95,6 @@
             <w:tcW w:w="2831" w:type="dxa"/>
           </w:tcPr>
           <w:p>
-            <w:pPr>
-              <w:rPr>
-                <w:rFonts w:hint="eastAsia"/>
-              </w:rPr>
-            </w:pPr>
             <w:r>
               <w:rPr>
                 <w:rFonts w:hint="eastAsia"/>
@@ -135,11 +108,6 @@
             <w:tcW w:w="2831" w:type="dxa"/>
           </w:tcPr>
           <w:p>
-            <w:pPr>
-              <w:rPr>
-                <w:rFonts w:hint="eastAsia"/>
-              </w:rPr>
-            </w:pPr>
             <w:r>
               <w:t>45</w:t>
             </w:r>
@@ -156,11 +124,6 @@
             <w:tcW w:w="2832" w:type="dxa"/>
           </w:tcPr>
           <w:p>
-            <w:pPr>
-              <w:rPr>
-                <w:rFonts w:hint="eastAsia"/>
-              </w:rPr>
-            </w:pPr>
             <w:r>
               <w:rPr>
                 <w:rFonts w:hint="eastAsia"/>
@@ -179,11 +142,6 @@
             <w:tcW w:w="2831" w:type="dxa"/>
           </w:tcPr>
           <w:p>
-            <w:pPr>
-              <w:rPr>
-                <w:rFonts w:hint="eastAsia"/>
-              </w:rPr>
-            </w:pPr>
             <w:r>
               <w:rPr>
                 <w:rFonts w:hint="eastAsia"/>
@@ -197,11 +155,6 @@
             <w:tcW w:w="2831" w:type="dxa"/>
           </w:tcPr>
           <w:p>
-            <w:pPr>
-              <w:rPr>
-                <w:rFonts w:hint="eastAsia"/>
-              </w:rPr>
-            </w:pPr>
             <w:r>
               <w:rPr>
                 <w:rFonts w:hint="eastAsia"/>
@@ -218,11 +171,6 @@
             <w:tcW w:w="2832" w:type="dxa"/>
           </w:tcPr>
           <w:p>
-            <w:pPr>
-              <w:rPr>
-                <w:rFonts w:hint="eastAsia"/>
-              </w:rPr>
-            </w:pPr>
             <w:r>
               <w:rPr>
                 <w:rFonts w:hint="eastAsia"/>
@@ -288,11 +236,6 @@
                       <wps:txbx>
                         <w:txbxContent>
                           <w:p>
-                            <w:pPr>
-                              <w:rPr>
-                                <w:rFonts w:hint="eastAsia"/>
-                              </w:rPr>
-                            </w:pPr>
                             <w:r>
                               <w:rPr>
                                 <w:rFonts w:hint="eastAsia"/>
@@ -327,11 +270,6 @@
                 <v:textbox style="mso-fit-shape-to-text:t">
                   <w:txbxContent>
                     <w:p>
-                      <w:pPr>
-                        <w:rPr>
-                          <w:rFonts w:hint="eastAsia"/>
-                        </w:rPr>
-                      </w:pPr>
                       <w:r>
                         <w:rPr>
                           <w:rFonts w:hint="eastAsia"/>
@@ -351,18 +289,174 @@
     <w:p/>
     <w:p/>
     <w:p>
-      <w:pPr>
+      <w:r>
         <w:rPr>
-          <w:rFonts w:hint="eastAsia"/>
+          <w:noProof/>
         </w:rPr>
-      </w:pPr>
+        <mc:AlternateContent>
+          <mc:Choice Requires="wps">
+            <w:drawing>
+              <wp:anchor distT="45720" distB="45720" distL="114300" distR="114300" simplePos="0" relativeHeight="251661312" behindDoc="0" locked="0" layoutInCell="1" allowOverlap="1" wp14:anchorId="4C4C4D79" wp14:editId="33C6C8DD">
+                <wp:simplePos x="0" y="0"/>
+                <wp:positionH relativeFrom="column">
+                  <wp:posOffset>287020</wp:posOffset>
+                </wp:positionH>
+                <wp:positionV relativeFrom="paragraph">
+                  <wp:posOffset>119380</wp:posOffset>
+                </wp:positionV>
+                <wp:extent cx="2360930" cy="1404620"/>
+                <wp:effectExtent l="0" t="0" r="11430" b="13970"/>
+                <wp:wrapSquare wrapText="bothSides"/>
+                <wp:docPr id="2" name="テキスト ボックス 2"/>
+                <wp:cNvGraphicFramePr>
+                  <a:graphicFrameLocks xmlns:a="http://schemas.openxmlformats.org/drawingml/2006/main"/>
+                </wp:cNvGraphicFramePr>
+                <a:graphic xmlns:a="http://schemas.openxmlformats.org/drawingml/2006/main">
+                  <a:graphicData uri="http://schemas.microsoft.com/office/word/2010/wordprocessingShape">
+                    <wps:wsp>
+                      <wps:cNvSpPr txBox="1">
+                        <a:spLocks noChangeArrowheads="1"/>
+                      </wps:cNvSpPr>
+                      <wps:spPr bwMode="auto">
+                        <a:xfrm>
+                          <a:off x="0" y="0"/>
+                          <a:ext cx="2360930" cy="1404620"/>
+                        </a:xfrm>
+                        <a:prstGeom prst="rect">
+                          <a:avLst/>
+                        </a:prstGeom>
+                        <a:solidFill>
+                          <a:srgbClr val="FFFFFF"/>
+                        </a:solidFill>
+                        <a:ln w="9525">
+                          <a:solidFill>
+                            <a:srgbClr val="000000"/>
+                          </a:solidFill>
+                          <a:miter lim="800000"/>
+                          <a:headEnd/>
+                          <a:tailEnd/>
+                        </a:ln>
+                      </wps:spPr>
+                      <wps:txbx>
+                        <w:txbxContent>
+                          <w:p>
+                            <w:r>
+                              <w:rPr>
+                                <w:rFonts w:hint="eastAsia"/>
+                              </w:rPr>
+                              <w:t>これは特に意味のない統計データです</w:t>
+                            </w:r>
+                          </w:p>
+                          <w:p>
+                            <w:r>
+                              <w:rPr>
+                                <w:rFonts w:hint="eastAsia"/>
+                              </w:rPr>
+                              <w:t>です。</w:t>
+                            </w:r>
+                          </w:p>
+                          <w:p>
+                            <w:r>
+                              <w:rPr>
+                                <w:rFonts w:hint="eastAsia"/>
+                              </w:rPr>
+                              <w:t>だからなんだ。</w:t>
+                            </w:r>
+                          </w:p>
+                          <w:p>
+                            <w:pPr>
+                              <w:rPr>
+                                <w:rFonts w:hint="eastAsia"/>
+                              </w:rPr>
+                            </w:pPr>
+                            <w:r>
+                              <w:rPr>
+                                <w:rFonts w:hint="eastAsia"/>
+                              </w:rPr>
+                              <w:t>です</w:t>
+                            </w:r>
+                            <w:r>
+                              <w:rPr>
+                                <w:rFonts w:hint="eastAsia"/>
+                              </w:rPr>
+                              <w:t>ね</w:t>
+                            </w:r>
+                          </w:p>
+                        </w:txbxContent>
+                      </wps:txbx>
+                      <wps:bodyPr rot="0" vert="horz" wrap="square" lIns="91440" tIns="45720" rIns="91440" bIns="45720" anchor="t" anchorCtr="0">
+                        <a:spAutoFit/>
+                      </wps:bodyPr>
+                    </wps:wsp>
+                  </a:graphicData>
+                </a:graphic>
+                <wp14:sizeRelH relativeFrom="margin">
+                  <wp14:pctWidth>40000</wp14:pctWidth>
+                </wp14:sizeRelH>
+                <wp14:sizeRelV relativeFrom="margin">
+                  <wp14:pctHeight>20000</wp14:pctHeight>
+                </wp14:sizeRelV>
+              </wp:anchor>
+            </w:drawing>
+          </mc:Choice>
+          <mc:Fallback>
+            <w:pict>
+              <v:shape w14:anchorId="4C4C4D79" id="_x0000_s1027" type="#_x0000_t202" style="position:absolute;left:0;text-align:left;margin-left:22.6pt;margin-top:9.4pt;width:185.9pt;height:110.6pt;z-index:251661312;visibility:visible;mso-wrap-style:square;mso-width-percent:400;mso-height-percent:200;mso-wrap-distance-left:9pt;mso-wrap-distance-top:3.6pt;mso-wrap-distance-right:9pt;mso-wrap-distance-bottom:3.6pt;mso-position-horizontal:absolute;mso-position-horizontal-relative:text;mso-position-vertical:absolute;mso-position-vertical-relative:text;mso-width-percent:400;mso-height-percent:200;mso-width-relative:margin;mso-height-relative:margin;v-text-anchor:top" o:gfxdata="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">
+                <v:textbox style="mso-fit-shape-to-text:t">
+                  <w:txbxContent>
+                    <w:p>
+                      <w:r>
+                        <w:rPr>
+                          <w:rFonts w:hint="eastAsia"/>
+                        </w:rPr>
+                        <w:t>これは特に意味のない統計データです</w:t>
+                      </w:r>
+                    </w:p>
+                    <w:p>
+                      <w:r>
+                        <w:rPr>
+                          <w:rFonts w:hint="eastAsia"/>
+                        </w:rPr>
+                        <w:t>です。</w:t>
+                      </w:r>
+                    </w:p>
+                    <w:p>
+                      <w:r>
+                        <w:rPr>
+                          <w:rFonts w:hint="eastAsia"/>
+                        </w:rPr>
+                        <w:t>だからなんだ。</w:t>
+                      </w:r>
+                    </w:p>
+                    <w:p>
+                      <w:pPr>
+                        <w:rPr>
+                          <w:rFonts w:hint="eastAsia"/>
+                        </w:rPr>
+                      </w:pPr>
+                      <w:r>
+                        <w:rPr>
+                          <w:rFonts w:hint="eastAsia"/>
+                        </w:rPr>
+                        <w:t>です</w:t>
+                      </w:r>
+                      <w:r>
+                        <w:rPr>
+                          <w:rFonts w:hint="eastAsia"/>
+                        </w:rPr>
+                        <w:t>ね</w:t>
+                      </w:r>
+                    </w:p>
+                  </w:txbxContent>
+                </v:textbox>
+                <w10:wrap type="square"/>
+              </v:shape>
+            </w:pict>
+          </mc:Fallback>
+        </mc:AlternateContent>
+      </w:r>
     </w:p>
     <w:p>
-      <w:pPr>
-        <w:rPr>
-          <w:rFonts w:hint="eastAsia"/>
-        </w:rPr>
-      </w:pPr>
       <w:r>
         <w:rPr>
           <w:rFonts w:hint="eastAsia"/>
@@ -381,7 +475,7 @@
 </file>
 
 <file path=word/styles.xml><?xml version="1.0" encoding="utf-8"?>
-<w:styles xmlns:mc="http://schemas.openxmlformats.org/markup-compatibility/2006" xmlns:r="http://schemas.openxmlformats.org/officeDocument/2006/relationships" xmlns:w="http://schemas.openxmlformats.org/wordprocessingml/2006/main" xmlns:w14="http://schemas.microsoft.com/office/word/2010/wordml" xmlns:w15="http://schemas.microsoft.com/office/word/2012/wordml" xmlns:w16cex="http://schemas.microsoft.com/office/word/2018/wordml/cex" xmlns:w16cid="http://schemas.microsoft.com/office/word/2016/wordml/cid" xmlns:w16="http://schemas.microsoft.com/office/word/2018/wordml" xmlns:w16se="http://schemas.microsoft.com/office/word/2015/wordml/symex" mc:Ignorable="w14 w15 w16se w16cid w16 w16cex">
+<w:styles xmlns:mc="http://schemas.openxmlformats.org/markup-compatibility/2006" xmlns:r="http://schemas.openxmlformats.org/officeDocument/2006/relationships" xmlns:w="http://schemas.openxmlformats.org/wordprocessingml/2006/main" xmlns:w14="http://schemas.microsoft.com/office/word/2010/wordml" xmlns:w15="http://schemas.microsoft.com/office/word/2012/wordml" xmlns:w16cex="http://schemas.microsoft.com/office/word/2018/wordml/cex" xmlns:w16cid="http://schemas.microsoft.com/office/word/2016/wordml/cid" xmlns:w16="http://schemas.microsoft.com/office/word/2018/wordml" xmlns:w16sdtdh="http://schemas.microsoft.com/office/word/2020/wordml/sdtdatahash" xmlns:w16se="http://schemas.microsoft.com/office/word/2015/wordml/symex" mc:Ignorable="w14 w15 w16se w16cid w16 w16cex w16sdtdh">
   <w:docDefaults>
     <w:rPrDefault>
       <w:rPr>

</xml_diff>

<commit_message>
ver 0.3.3 add tovis.minify
</commit_message>
<xml_diff>
--- a/demo.docx
+++ b/demo.docx
@@ -3,467 +3,208 @@
 <w:document xmlns:wpc="http://schemas.microsoft.com/office/word/2010/wordprocessingCanvas" xmlns:cx="http://schemas.microsoft.com/office/drawing/2014/chartex" xmlns:cx1="http://schemas.microsoft.com/office/drawing/2015/9/8/chartex" xmlns:cx2="http://schemas.microsoft.com/office/drawing/2015/10/21/chartex" xmlns:cx3="http://schemas.microsoft.com/office/drawing/2016/5/9/chartex" xmlns:cx4="http://schemas.microsoft.com/office/drawing/2016/5/10/chartex" xmlns:cx5="http://schemas.microsoft.com/office/drawing/2016/5/11/chartex" xmlns:cx6="http://schemas.microsoft.com/office/drawing/2016/5/12/chartex" xmlns:cx7="http://schemas.microsoft.com/office/drawing/2016/5/13/chartex" xmlns:cx8="http://schemas.microsoft.com/office/drawing/2016/5/14/chartex" xmlns:mc="http://schemas.openxmlformats.org/markup-compatibility/2006" xmlns:aink="http://schemas.microsoft.com/office/drawing/2016/ink" xmlns:am3d="http://schemas.microsoft.com/office/drawing/2017/model3d" xmlns:o="urn:schemas-microsoft-com:office:office" xmlns:r="http://schemas.openxmlformats.org/officeDocument/2006/relationships" xmlns:m="http://schemas.openxmlformats.org/officeDocument/2006/math" xmlns:v="urn:schemas-microsoft-com:vml" xmlns:wp14="http://schemas.microsoft.com/office/word/2010/wordprocessingDrawing" xmlns:wp="http://schemas.openxmlformats.org/drawingml/2006/wordprocessingDrawing" xmlns:w10="urn:schemas-microsoft-com:office:word" xmlns:w="http://schemas.openxmlformats.org/wordprocessingml/2006/main" xmlns:w14="http://schemas.microsoft.com/office/word/2010/wordml" xmlns:w15="http://schemas.microsoft.com/office/word/2012/wordml" xmlns:w16cex="http://schemas.microsoft.com/office/word/2018/wordml/cex" xmlns:w16cid="http://schemas.microsoft.com/office/word/2016/wordml/cid" xmlns:w16="http://schemas.microsoft.com/office/word/2018/wordml" xmlns:w16sdtdh="http://schemas.microsoft.com/office/word/2020/wordml/sdtdatahash" xmlns:w16se="http://schemas.microsoft.com/office/word/2015/wordml/symex" xmlns:wpg="http://schemas.microsoft.com/office/word/2010/wordprocessingGroup" xmlns:wpi="http://schemas.microsoft.com/office/word/2010/wordprocessingInk" xmlns:wne="http://schemas.microsoft.com/office/word/2006/wordml" xmlns:wps="http://schemas.microsoft.com/office/word/2010/wordprocessingShape" mc:Ignorable="w14 w15 w16se w16cid w16 w16cex w16sdtdh wp14">
   <w:body>
     <w:p>
-      <w:r>
-        <w:rPr>
-          <w:rFonts w:hint="eastAsia"/>
-        </w:rPr>
-        <w:t>これはサンプル文書です。</w:t>
-      </w:r>
-    </w:p>
-    <w:p>
-      <w:r>
-        <w:rPr>
-          <w:rFonts w:hint="eastAsia"/>
-        </w:rPr>
-        <w:t>サンプルなので適当な内容が書かれています。特に意味はありません。</w:t>
-      </w:r>
-    </w:p>
-    <w:p>
-      <w:r>
-        <w:rPr>
-          <w:rFonts w:hint="eastAsia"/>
-        </w:rPr>
-        <w:t>適当なデータの表を以下に示します。</w:t>
-      </w:r>
+      <w:pPr>
+        <w:rPr>
+          <w:rFonts w:hint="eastAsia"/>
+        </w:rPr>
+      </w:pPr>
+      <w:r>
+        <w:rPr>
+          <w:rFonts w:hint="eastAsia"/>
+        </w:rPr>
+        <w:t>ビデオを使うと、伝えたい内容を明確に表現できます。[オンライン ビデオ] をクリックすると、追加したいビデオを、それに応じた埋め込みコードの形式で貼り付けできるようになります。キーワードを入力して、文書に最適なビデオをオンラインで検索することもできます。</w:t>
+      </w:r>
+    </w:p>
+    <w:p>
+      <w:pPr>
+        <w:rPr>
+          <w:rFonts w:hint="eastAsia"/>
+        </w:rPr>
+      </w:pPr>
+      <w:r>
+        <w:rPr>
+          <w:rFonts w:hint="eastAsia"/>
+        </w:rPr>
+        <w:t>Word に用意されているヘッダー、フッター、表紙、テキスト ボックス デザインを組み合わせると、プロのようなできばえの文書を作成できます。たとえば、一致する表紙、ヘッダー、サイドバーを追加できます。[挿入] をクリックしてから、それぞれのギャラリーで目的の要素を選んでください。</w:t>
+      </w:r>
+    </w:p>
+    <w:p>
+      <w:pPr>
+        <w:rPr>
+          <w:rFonts w:hint="eastAsia"/>
+        </w:rPr>
+      </w:pPr>
+      <w:r>
+        <w:rPr>
+          <w:rFonts w:hint="eastAsia"/>
+        </w:rPr>
+        <w:t>テーマとスタイルを使って、文書全体の統一感を出すこともできます。[デザイン] をクリックし新しいテーマを選ぶと、図やグラフ、SmartArt グラフィックが新しいテーマに合わせて変わります。スタイルを適用すると、新しいテーマに適合するように見出しが変更されます。</w:t>
+      </w:r>
+    </w:p>
+    <w:p>
+      <w:pPr>
+        <w:rPr>
+          <w:rFonts w:hint="eastAsia"/>
+        </w:rPr>
+      </w:pPr>
+      <w:r>
+        <w:rPr>
+          <w:rFonts w:hint="eastAsia"/>
+        </w:rPr>
+        <w:t>Word では、必要に応じてその場に新しいボタンが表示されるため、効率よく操作を進めることができます。文書内に写真をレイアウトする方法を変更するには、写真をクリックすると、隣にレイアウト オプションのボタンが表示されます。表で作業している場合は、行または列を追加する場所をクリックして、プラス記号をクリックします。</w:t>
+      </w:r>
+    </w:p>
+    <w:p>
+      <w:r>
+        <w:rPr>
+          <w:rFonts w:hint="eastAsia"/>
+        </w:rPr>
+        <w:t>新しい閲覧ビューが導入され、閲覧もさらに便利になりました。文書の一部を折りたたんで、必要な箇所に集中することができます。最後まで読み終わる前に中止する必要がある場合、Word では、たとえ別のデバイスであっても、どこまで読んだかが記憶されます。</w:t>
+      </w:r>
+    </w:p>
+    <w:p>
+      <w:pPr>
+        <w:rPr>
+          <w:rFonts w:hint="eastAsia"/>
+        </w:rPr>
+      </w:pPr>
+    </w:p>
+    <w:p>
+      <w:pPr>
+        <w:rPr>
+          <w:rFonts w:hint="eastAsia"/>
+        </w:rPr>
+      </w:pPr>
+      <w:r>
+        <w:rPr>
+          <w:rFonts w:hint="eastAsia"/>
+        </w:rPr>
+        <w:t>ビデオを使うと、伝えたい内容を明確に表現できます。[オンライン ビデオ] をクリックすると、追加したいビデオを、それに応じた埋め込みコードの形式で貼り付けできるようになります。キーワードを入力して、文書に最適なビデオをオンラインで検索することもできます。</w:t>
+      </w:r>
+    </w:p>
+    <w:p>
+      <w:pPr>
+        <w:rPr>
+          <w:rFonts w:hint="eastAsia"/>
+        </w:rPr>
+      </w:pPr>
+      <w:r>
+        <w:rPr>
+          <w:rFonts w:hint="eastAsia"/>
+        </w:rPr>
+        <w:t>Word に用意されているヘッダー、フッター、表紙、テキスト ボックス デザインを組み合わせると、プロのようなできばえの文書を作成できます。たとえば、一致する表紙、ヘッダー、サイドバーを追加できます。[挿入] をクリックしてから、それぞれのギャラリーで目的の要素を選んでください。</w:t>
+      </w:r>
+    </w:p>
+    <w:p>
+      <w:pPr>
+        <w:rPr>
+          <w:rFonts w:hint="eastAsia"/>
+        </w:rPr>
+      </w:pPr>
+      <w:r>
+        <w:rPr>
+          <w:rFonts w:hint="eastAsia"/>
+        </w:rPr>
+        <w:t>テーマとスタイルを使って、文書全体の統一感を出すこともできます。[デザイン] をクリックし新しいテーマを選ぶと、図やグラフ、SmartArt グラフィックが新しいテーマに合わせて変わります。スタイルを適用すると、新しいテーマに適合するように見出しが変更されます。</w:t>
+      </w:r>
+    </w:p>
+    <w:p>
+      <w:pPr>
+        <w:rPr>
+          <w:rFonts w:hint="eastAsia"/>
+        </w:rPr>
+      </w:pPr>
+      <w:r>
+        <w:rPr>
+          <w:rFonts w:hint="eastAsia"/>
+        </w:rPr>
+        <w:t>Word では、必要に応じてその場に新しいボタンが表示されるため、効率よく操作を進めることができます。文書内に写真をレイアウトする方法を変更するには、写真をクリックすると、隣にレイアウト オプションのボタンが表示されます。表で作業している場合は、行または列を追加する場所をクリックして、プラス記号をクリックします。</w:t>
+      </w:r>
+    </w:p>
+    <w:p>
+      <w:r>
+        <w:rPr>
+          <w:rFonts w:hint="eastAsia"/>
+        </w:rPr>
+        <w:lastRenderedPageBreak/>
+        <w:t>新しい閲覧ビューが導入され、閲覧もさらに便利になりました。文書の一部を折りたたんで、必要な箇所に集中することができます。最後まで読み終わる前に中止する必要がある場合、Word では、たとえ別のデバイスであっても、どこまで読んだかが記憶されます。</w:t>
+      </w:r>
+    </w:p>
+    <w:p>
+      <w:pPr>
+        <w:rPr>
+          <w:rFonts w:hint="eastAsia"/>
+        </w:rPr>
+      </w:pPr>
+    </w:p>
+    <w:p>
+      <w:pPr>
+        <w:rPr>
+          <w:rFonts w:hint="eastAsia"/>
+        </w:rPr>
+      </w:pPr>
+      <w:r>
+        <w:rPr>
+          <w:rFonts w:hint="eastAsia"/>
+        </w:rPr>
+        <w:t>ビデオを使うと、伝えたい内容を明確に表現できます。[オンライン ビデオ] をクリックすると、追加したいビデオを、それに応じた埋め込みコードの形式で貼り付けできるようになります。キーワードを入力して、文書に最適なビデオをオンラインで検索することもできます。</w:t>
+      </w:r>
+    </w:p>
+    <w:p>
+      <w:pPr>
+        <w:rPr>
+          <w:rFonts w:hint="eastAsia"/>
+        </w:rPr>
+      </w:pPr>
+      <w:r>
+        <w:rPr>
+          <w:rFonts w:hint="eastAsia"/>
+        </w:rPr>
+        <w:t>Word に用意されているヘッダー、フッター、表紙、テキスト ボックス デザインを組み合わせると、プロのようなできばえの文書を作成できます。たとえば、一致する表紙、ヘッダー、サイドバーを追加できます。[挿入] をクリックしてから、それぞれのギャラリーで目的の要素を選んでください。</w:t>
+      </w:r>
+    </w:p>
+    <w:p>
+      <w:pPr>
+        <w:rPr>
+          <w:rFonts w:hint="eastAsia"/>
+        </w:rPr>
+      </w:pPr>
+      <w:r>
+        <w:rPr>
+          <w:rFonts w:hint="eastAsia"/>
+        </w:rPr>
+        <w:t>テーマとスタイルを使って、文書全体の統一感を出すこともできます。[デザイン] をクリックし新しいテーマを選ぶと、図やグラフ、SmartArt グラフィックが新しいテーマに合わせて変わります。スタイルを適用すると、新しいテーマに適合するように見出しが変更されます。</w:t>
+      </w:r>
+    </w:p>
+    <w:p>
+      <w:pPr>
+        <w:rPr>
+          <w:rFonts w:hint="eastAsia"/>
+        </w:rPr>
+      </w:pPr>
+      <w:r>
+        <w:rPr>
+          <w:rFonts w:hint="eastAsia"/>
+        </w:rPr>
+        <w:t>Word では、必要に応じてその場に新しいボタンが表示されるため、効率よく操作を進めることができます。文書内に写真をレイアウトする方法を変更するには、写真をクリックすると、隣にレイアウト オプションのボタンが表示されます。表で作業している場合は、行または列を追加する場所をクリックして、プラス記号をクリックします。</w:t>
+      </w:r>
+    </w:p>
+    <w:p>
+      <w:r>
+        <w:rPr>
+          <w:rFonts w:hint="eastAsia"/>
+        </w:rPr>
+        <w:t>新しい閲覧ビューが導入され、閲覧もさらに便利になりました。文書の一部を折りたたんで、必要な箇所に集中することができます。最後まで読み終わる前に中止する必要がある場合、Word では、たとえ別のデバイスであっても、どこまで読んだかが記憶されます。</w:t>
+      </w:r>
+    </w:p>
+    <w:p>
+      <w:pPr>
+        <w:rPr>
+          <w:rFonts w:hint="eastAsia"/>
+        </w:rPr>
+      </w:pPr>
     </w:p>
     <w:p/>
-    <w:p>
-      <w:pPr>
-        <w:jc w:val="right"/>
-      </w:pPr>
-      <w:r>
-        <w:t>(</w:t>
-      </w:r>
-      <w:r>
-        <w:rPr>
-          <w:rFonts w:hint="eastAsia"/>
-        </w:rPr>
-        <w:t>n</w:t>
-      </w:r>
-      <w:r>
-        <w:t>=1000)</w:t>
-      </w:r>
-    </w:p>
-    <w:tbl>
-      <w:tblPr>
-        <w:tblStyle w:val="a3"/>
-        <w:tblW w:w="0" w:type="auto"/>
-        <w:tblLook w:val="04A0" w:firstRow="1" w:lastRow="0" w:firstColumn="1" w:lastColumn="0" w:noHBand="0" w:noVBand="1"/>
-      </w:tblPr>
-      <w:tblGrid>
-        <w:gridCol w:w="2831"/>
-        <w:gridCol w:w="2831"/>
-        <w:gridCol w:w="2832"/>
-      </w:tblGrid>
-      <w:tr>
-        <w:tc>
-          <w:tcPr>
-            <w:tcW w:w="2831" w:type="dxa"/>
-          </w:tcPr>
-          <w:p/>
-        </w:tc>
-        <w:tc>
-          <w:tcPr>
-            <w:tcW w:w="2831" w:type="dxa"/>
-          </w:tcPr>
-          <w:p>
-            <w:r>
-              <w:rPr>
-                <w:rFonts w:hint="eastAsia"/>
-              </w:rPr>
-              <w:t>絶対数</w:t>
-            </w:r>
-          </w:p>
-        </w:tc>
-        <w:tc>
-          <w:tcPr>
-            <w:tcW w:w="2832" w:type="dxa"/>
-          </w:tcPr>
-          <w:p>
-            <w:r>
-              <w:rPr>
-                <w:rFonts w:hint="eastAsia"/>
-              </w:rPr>
-              <w:t>比率</w:t>
-            </w:r>
-          </w:p>
-        </w:tc>
-      </w:tr>
-      <w:tr>
-        <w:tc>
-          <w:tcPr>
-            <w:tcW w:w="2831" w:type="dxa"/>
-          </w:tcPr>
-          <w:p>
-            <w:r>
-              <w:rPr>
-                <w:rFonts w:hint="eastAsia"/>
-              </w:rPr>
-              <w:t>男性</w:t>
-            </w:r>
-          </w:p>
-        </w:tc>
-        <w:tc>
-          <w:tcPr>
-            <w:tcW w:w="2831" w:type="dxa"/>
-          </w:tcPr>
-          <w:p>
-            <w:r>
-              <w:t>45</w:t>
-            </w:r>
-            <w:r>
-              <w:rPr>
-                <w:rFonts w:hint="eastAsia"/>
-              </w:rPr>
-              <w:t>0</w:t>
-            </w:r>
-          </w:p>
-        </w:tc>
-        <w:tc>
-          <w:tcPr>
-            <w:tcW w:w="2832" w:type="dxa"/>
-          </w:tcPr>
-          <w:p>
-            <w:r>
-              <w:rPr>
-                <w:rFonts w:hint="eastAsia"/>
-              </w:rPr>
-              <w:t>4</w:t>
-            </w:r>
-            <w:r>
-              <w:t>5%</w:t>
-            </w:r>
-          </w:p>
-        </w:tc>
-      </w:tr>
-      <w:tr>
-        <w:tc>
-          <w:tcPr>
-            <w:tcW w:w="2831" w:type="dxa"/>
-          </w:tcPr>
-          <w:p>
-            <w:r>
-              <w:rPr>
-                <w:rFonts w:hint="eastAsia"/>
-              </w:rPr>
-              <w:t>女性</w:t>
-            </w:r>
-          </w:p>
-        </w:tc>
-        <w:tc>
-          <w:tcPr>
-            <w:tcW w:w="2831" w:type="dxa"/>
-          </w:tcPr>
-          <w:p>
-            <w:r>
-              <w:rPr>
-                <w:rFonts w:hint="eastAsia"/>
-              </w:rPr>
-              <w:t>5</w:t>
-            </w:r>
-            <w:r>
-              <w:t>50</w:t>
-            </w:r>
-          </w:p>
-        </w:tc>
-        <w:tc>
-          <w:tcPr>
-            <w:tcW w:w="2832" w:type="dxa"/>
-          </w:tcPr>
-          <w:p>
-            <w:r>
-              <w:rPr>
-                <w:rFonts w:hint="eastAsia"/>
-              </w:rPr>
-              <w:t>5</w:t>
-            </w:r>
-            <w:r>
-              <w:t>5%</w:t>
-            </w:r>
-          </w:p>
-        </w:tc>
-      </w:tr>
-    </w:tbl>
-    <w:p>
-      <w:r>
-        <w:rPr>
-          <w:noProof/>
-        </w:rPr>
-        <mc:AlternateContent>
-          <mc:Choice Requires="wps">
-            <w:drawing>
-              <wp:anchor distT="45720" distB="45720" distL="114300" distR="114300" simplePos="0" relativeHeight="251659264" behindDoc="0" locked="0" layoutInCell="1" allowOverlap="1" wp14:anchorId="56B1EB86" wp14:editId="5A2CBE1D">
-                <wp:simplePos x="0" y="0"/>
-                <wp:positionH relativeFrom="column">
-                  <wp:posOffset>3615690</wp:posOffset>
-                </wp:positionH>
-                <wp:positionV relativeFrom="paragraph">
-                  <wp:posOffset>66675</wp:posOffset>
-                </wp:positionV>
-                <wp:extent cx="2360930" cy="1404620"/>
-                <wp:effectExtent l="0" t="0" r="11430" b="13970"/>
-                <wp:wrapSquare wrapText="bothSides"/>
-                <wp:docPr id="217" name="テキスト ボックス 2"/>
-                <wp:cNvGraphicFramePr>
-                  <a:graphicFrameLocks xmlns:a="http://schemas.openxmlformats.org/drawingml/2006/main"/>
-                </wp:cNvGraphicFramePr>
-                <a:graphic xmlns:a="http://schemas.openxmlformats.org/drawingml/2006/main">
-                  <a:graphicData uri="http://schemas.microsoft.com/office/word/2010/wordprocessingShape">
-                    <wps:wsp>
-                      <wps:cNvSpPr txBox="1">
-                        <a:spLocks noChangeArrowheads="1"/>
-                      </wps:cNvSpPr>
-                      <wps:spPr bwMode="auto">
-                        <a:xfrm>
-                          <a:off x="0" y="0"/>
-                          <a:ext cx="2360930" cy="1404620"/>
-                        </a:xfrm>
-                        <a:prstGeom prst="rect">
-                          <a:avLst/>
-                        </a:prstGeom>
-                        <a:solidFill>
-                          <a:srgbClr val="FFFFFF"/>
-                        </a:solidFill>
-                        <a:ln w="9525">
-                          <a:solidFill>
-                            <a:srgbClr val="000000"/>
-                          </a:solidFill>
-                          <a:miter lim="800000"/>
-                          <a:headEnd/>
-                          <a:tailEnd/>
-                        </a:ln>
-                      </wps:spPr>
-                      <wps:txbx>
-                        <w:txbxContent>
-                          <w:p>
-                            <w:r>
-                              <w:rPr>
-                                <w:rFonts w:hint="eastAsia"/>
-                              </w:rPr>
-                              <w:t>これは特に意味のない統計データです</w:t>
-                            </w:r>
-                          </w:p>
-                        </w:txbxContent>
-                      </wps:txbx>
-                      <wps:bodyPr rot="0" vert="horz" wrap="square" lIns="91440" tIns="45720" rIns="91440" bIns="45720" anchor="t" anchorCtr="0">
-                        <a:spAutoFit/>
-                      </wps:bodyPr>
-                    </wps:wsp>
-                  </a:graphicData>
-                </a:graphic>
-                <wp14:sizeRelH relativeFrom="margin">
-                  <wp14:pctWidth>40000</wp14:pctWidth>
-                </wp14:sizeRelH>
-                <wp14:sizeRelV relativeFrom="margin">
-                  <wp14:pctHeight>20000</wp14:pctHeight>
-                </wp14:sizeRelV>
-              </wp:anchor>
-            </w:drawing>
-          </mc:Choice>
-          <mc:Fallback>
-            <w:pict>
-              <v:shapetype w14:anchorId="56B1EB86" id="_x0000_t202" coordsize="21600,21600" o:spt="202" path="m,l,21600r21600,l21600,xe">
-                <v:stroke joinstyle="miter"/>
-                <v:path gradientshapeok="t" o:connecttype="rect"/>
-              </v:shapetype>
-              <v:shape id="テキスト ボックス 2" o:spid="_x0000_s1026" type="#_x0000_t202" style="position:absolute;left:0;text-align:left;margin-left:284.7pt;margin-top:5.25pt;width:185.9pt;height:110.6pt;z-index:251659264;visibility:visible;mso-wrap-style:square;mso-width-percent:400;mso-height-percent:200;mso-wrap-distance-left:9pt;mso-wrap-distance-top:3.6pt;mso-wrap-distance-right:9pt;mso-wrap-distance-bottom:3.6pt;mso-position-horizontal:absolute;mso-position-horizontal-relative:text;mso-position-vertical:absolute;mso-position-vertical-relative:text;mso-width-percent:400;mso-height-percent:200;mso-width-relative:margin;mso-height-relative:margin;v-text-anchor:top" o:gfxdata="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">
-                <v:textbox style="mso-fit-shape-to-text:t">
-                  <w:txbxContent>
-                    <w:p>
-                      <w:r>
-                        <w:rPr>
-                          <w:rFonts w:hint="eastAsia"/>
-                        </w:rPr>
-                        <w:t>これは特に意味のない統計データです</w:t>
-                      </w:r>
-                    </w:p>
-                  </w:txbxContent>
-                </v:textbox>
-                <w10:wrap type="square"/>
-              </v:shape>
-            </w:pict>
-          </mc:Fallback>
-        </mc:AlternateContent>
-      </w:r>
-    </w:p>
-    <w:p/>
-    <w:p/>
-    <w:p>
-      <w:r>
-        <w:rPr>
-          <w:noProof/>
-        </w:rPr>
-        <mc:AlternateContent>
-          <mc:Choice Requires="wps">
-            <w:drawing>
-              <wp:anchor distT="45720" distB="45720" distL="114300" distR="114300" simplePos="0" relativeHeight="251661312" behindDoc="0" locked="0" layoutInCell="1" allowOverlap="1" wp14:anchorId="4C4C4D79" wp14:editId="33C6C8DD">
-                <wp:simplePos x="0" y="0"/>
-                <wp:positionH relativeFrom="column">
-                  <wp:posOffset>287020</wp:posOffset>
-                </wp:positionH>
-                <wp:positionV relativeFrom="paragraph">
-                  <wp:posOffset>119380</wp:posOffset>
-                </wp:positionV>
-                <wp:extent cx="2360930" cy="1404620"/>
-                <wp:effectExtent l="0" t="0" r="11430" b="13970"/>
-                <wp:wrapSquare wrapText="bothSides"/>
-                <wp:docPr id="2" name="テキスト ボックス 2"/>
-                <wp:cNvGraphicFramePr>
-                  <a:graphicFrameLocks xmlns:a="http://schemas.openxmlformats.org/drawingml/2006/main"/>
-                </wp:cNvGraphicFramePr>
-                <a:graphic xmlns:a="http://schemas.openxmlformats.org/drawingml/2006/main">
-                  <a:graphicData uri="http://schemas.microsoft.com/office/word/2010/wordprocessingShape">
-                    <wps:wsp>
-                      <wps:cNvSpPr txBox="1">
-                        <a:spLocks noChangeArrowheads="1"/>
-                      </wps:cNvSpPr>
-                      <wps:spPr bwMode="auto">
-                        <a:xfrm>
-                          <a:off x="0" y="0"/>
-                          <a:ext cx="2360930" cy="1404620"/>
-                        </a:xfrm>
-                        <a:prstGeom prst="rect">
-                          <a:avLst/>
-                        </a:prstGeom>
-                        <a:solidFill>
-                          <a:srgbClr val="FFFFFF"/>
-                        </a:solidFill>
-                        <a:ln w="9525">
-                          <a:solidFill>
-                            <a:srgbClr val="000000"/>
-                          </a:solidFill>
-                          <a:miter lim="800000"/>
-                          <a:headEnd/>
-                          <a:tailEnd/>
-                        </a:ln>
-                      </wps:spPr>
-                      <wps:txbx>
-                        <w:txbxContent>
-                          <w:p>
-                            <w:r>
-                              <w:rPr>
-                                <w:rFonts w:hint="eastAsia"/>
-                              </w:rPr>
-                              <w:t>これは特に意味のない統計データです</w:t>
-                            </w:r>
-                          </w:p>
-                          <w:p>
-                            <w:r>
-                              <w:rPr>
-                                <w:rFonts w:hint="eastAsia"/>
-                              </w:rPr>
-                              <w:t>です。</w:t>
-                            </w:r>
-                          </w:p>
-                          <w:p>
-                            <w:r>
-                              <w:rPr>
-                                <w:rFonts w:hint="eastAsia"/>
-                              </w:rPr>
-                              <w:t>だからなんだ。</w:t>
-                            </w:r>
-                          </w:p>
-                          <w:p>
-                            <w:pPr>
-                              <w:rPr>
-                                <w:rFonts w:hint="eastAsia"/>
-                              </w:rPr>
-                            </w:pPr>
-                            <w:r>
-                              <w:rPr>
-                                <w:rFonts w:hint="eastAsia"/>
-                              </w:rPr>
-                              <w:t>です</w:t>
-                            </w:r>
-                            <w:r>
-                              <w:rPr>
-                                <w:rFonts w:hint="eastAsia"/>
-                              </w:rPr>
-                              <w:t>ね</w:t>
-                            </w:r>
-                          </w:p>
-                        </w:txbxContent>
-                      </wps:txbx>
-                      <wps:bodyPr rot="0" vert="horz" wrap="square" lIns="91440" tIns="45720" rIns="91440" bIns="45720" anchor="t" anchorCtr="0">
-                        <a:spAutoFit/>
-                      </wps:bodyPr>
-                    </wps:wsp>
-                  </a:graphicData>
-                </a:graphic>
-                <wp14:sizeRelH relativeFrom="margin">
-                  <wp14:pctWidth>40000</wp14:pctWidth>
-                </wp14:sizeRelH>
-                <wp14:sizeRelV relativeFrom="margin">
-                  <wp14:pctHeight>20000</wp14:pctHeight>
-                </wp14:sizeRelV>
-              </wp:anchor>
-            </w:drawing>
-          </mc:Choice>
-          <mc:Fallback>
-            <w:pict>
-              <v:shape w14:anchorId="4C4C4D79" id="_x0000_s1027" type="#_x0000_t202" style="position:absolute;left:0;text-align:left;margin-left:22.6pt;margin-top:9.4pt;width:185.9pt;height:110.6pt;z-index:251661312;visibility:visible;mso-wrap-style:square;mso-width-percent:400;mso-height-percent:200;mso-wrap-distance-left:9pt;mso-wrap-distance-top:3.6pt;mso-wrap-distance-right:9pt;mso-wrap-distance-bottom:3.6pt;mso-position-horizontal:absolute;mso-position-horizontal-relative:text;mso-position-vertical:absolute;mso-position-vertical-relative:text;mso-width-percent:400;mso-height-percent:200;mso-width-relative:margin;mso-height-relative:margin;v-text-anchor:top" o:gfxdata="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">
-                <v:textbox style="mso-fit-shape-to-text:t">
-                  <w:txbxContent>
-                    <w:p>
-                      <w:r>
-                        <w:rPr>
-                          <w:rFonts w:hint="eastAsia"/>
-                        </w:rPr>
-                        <w:t>これは特に意味のない統計データです</w:t>
-                      </w:r>
-                    </w:p>
-                    <w:p>
-                      <w:r>
-                        <w:rPr>
-                          <w:rFonts w:hint="eastAsia"/>
-                        </w:rPr>
-                        <w:t>です。</w:t>
-                      </w:r>
-                    </w:p>
-                    <w:p>
-                      <w:r>
-                        <w:rPr>
-                          <w:rFonts w:hint="eastAsia"/>
-                        </w:rPr>
-                        <w:t>だからなんだ。</w:t>
-                      </w:r>
-                    </w:p>
-                    <w:p>
-                      <w:pPr>
-                        <w:rPr>
-                          <w:rFonts w:hint="eastAsia"/>
-                        </w:rPr>
-                      </w:pPr>
-                      <w:r>
-                        <w:rPr>
-                          <w:rFonts w:hint="eastAsia"/>
-                        </w:rPr>
-                        <w:t>です</w:t>
-                      </w:r>
-                      <w:r>
-                        <w:rPr>
-                          <w:rFonts w:hint="eastAsia"/>
-                        </w:rPr>
-                        <w:t>ね</w:t>
-                      </w:r>
-                    </w:p>
-                  </w:txbxContent>
-                </v:textbox>
-                <w10:wrap type="square"/>
-              </v:shape>
-            </w:pict>
-          </mc:Fallback>
-        </mc:AlternateContent>
-      </w:r>
-    </w:p>
-    <w:p>
-      <w:r>
-        <w:rPr>
-          <w:rFonts w:hint="eastAsia"/>
-        </w:rPr>
-        <w:t>上記よりわかることは特にありません。</w:t>
-      </w:r>
-    </w:p>
     <w:sectPr>
       <w:pgSz w:w="11906" w:h="16838"/>
       <w:pgMar w:top="1985" w:right="1701" w:bottom="1701" w:left="1701" w:header="851" w:footer="992" w:gutter="0"/>
@@ -869,6 +610,7 @@
   <w:style w:type="paragraph" w:default="1" w:styleId="a">
     <w:name w:val="Normal"/>
     <w:qFormat/>
+    <w:rsid w:val="00370527"/>
     <w:pPr>
       <w:widowControl w:val="0"/>
       <w:jc w:val="both"/>

</xml_diff>

<commit_message>
bug fixed word revision
</commit_message>
<xml_diff>
--- a/demo.docx
+++ b/demo.docx
@@ -3,206 +3,20 @@
 <w:document xmlns:wpc="http://schemas.microsoft.com/office/word/2010/wordprocessingCanvas" xmlns:cx="http://schemas.microsoft.com/office/drawing/2014/chartex" xmlns:cx1="http://schemas.microsoft.com/office/drawing/2015/9/8/chartex" xmlns:cx2="http://schemas.microsoft.com/office/drawing/2015/10/21/chartex" xmlns:cx3="http://schemas.microsoft.com/office/drawing/2016/5/9/chartex" xmlns:cx4="http://schemas.microsoft.com/office/drawing/2016/5/10/chartex" xmlns:cx5="http://schemas.microsoft.com/office/drawing/2016/5/11/chartex" xmlns:cx6="http://schemas.microsoft.com/office/drawing/2016/5/12/chartex" xmlns:cx7="http://schemas.microsoft.com/office/drawing/2016/5/13/chartex" xmlns:cx8="http://schemas.microsoft.com/office/drawing/2016/5/14/chartex" xmlns:mc="http://schemas.openxmlformats.org/markup-compatibility/2006" xmlns:aink="http://schemas.microsoft.com/office/drawing/2016/ink" xmlns:am3d="http://schemas.microsoft.com/office/drawing/2017/model3d" xmlns:o="urn:schemas-microsoft-com:office:office" xmlns:r="http://schemas.openxmlformats.org/officeDocument/2006/relationships" xmlns:m="http://schemas.openxmlformats.org/officeDocument/2006/math" xmlns:v="urn:schemas-microsoft-com:vml" xmlns:wp14="http://schemas.microsoft.com/office/word/2010/wordprocessingDrawing" xmlns:wp="http://schemas.openxmlformats.org/drawingml/2006/wordprocessingDrawing" xmlns:w10="urn:schemas-microsoft-com:office:word" xmlns:w="http://schemas.openxmlformats.org/wordprocessingml/2006/main" xmlns:w14="http://schemas.microsoft.com/office/word/2010/wordml" xmlns:w15="http://schemas.microsoft.com/office/word/2012/wordml" xmlns:w16cex="http://schemas.microsoft.com/office/word/2018/wordml/cex" xmlns:w16cid="http://schemas.microsoft.com/office/word/2016/wordml/cid" xmlns:w16="http://schemas.microsoft.com/office/word/2018/wordml" xmlns:w16sdtdh="http://schemas.microsoft.com/office/word/2020/wordml/sdtdatahash" xmlns:w16se="http://schemas.microsoft.com/office/word/2015/wordml/symex" xmlns:wpg="http://schemas.microsoft.com/office/word/2010/wordprocessingGroup" xmlns:wpi="http://schemas.microsoft.com/office/word/2010/wordprocessingInk" xmlns:wne="http://schemas.microsoft.com/office/word/2006/wordml" xmlns:wps="http://schemas.microsoft.com/office/word/2010/wordprocessingShape" mc:Ignorable="w14 w15 w16se w16cid w16 w16cex w16sdtdh wp14">
   <w:body>
     <w:p>
-      <w:pPr>
-        <w:rPr>
-          <w:rFonts w:hint="eastAsia"/>
-        </w:rPr>
-      </w:pPr>
+      <w:del w:id="0" w:author="S" w:date="2021-07-20T05:58:00Z">
+        <w:r>
+          <w:rPr>
+            <w:rFonts w:hint="eastAsia"/>
+          </w:rPr>
+          <w:delText>ビデオを</w:delText>
+        </w:r>
+      </w:del>
       <w:r>
         <w:rPr>
           <w:rFonts w:hint="eastAsia"/>
         </w:rPr>
-        <w:t>ビデオを使うと、伝えたい内容を明確に表現できます。[オンライン ビデオ] をクリックすると、追加したいビデオを、それに応じた埋め込みコードの形式で貼り付けできるようになります。キーワードを入力して、文書に最適なビデオをオンラインで検索することもできます。</w:t>
+        <w:t>使うと、伝えたい内容を明確に表現できます。[オンライン ビデオ] をクリックすると、追加したいビデオを、それに応じた埋め込みコードの形式で貼り付けできるようになります。キーワードを入力して、文書に最適なビデオをオンラインで検索することもできます。</w:t>
       </w:r>
-    </w:p>
-    <w:p>
-      <w:pPr>
-        <w:rPr>
-          <w:rFonts w:hint="eastAsia"/>
-        </w:rPr>
-      </w:pPr>
-      <w:r>
-        <w:rPr>
-          <w:rFonts w:hint="eastAsia"/>
-        </w:rPr>
-        <w:t>Word に用意されているヘッダー、フッター、表紙、テキスト ボックス デザインを組み合わせると、プロのようなできばえの文書を作成できます。たとえば、一致する表紙、ヘッダー、サイドバーを追加できます。[挿入] をクリックしてから、それぞれのギャラリーで目的の要素を選んでください。</w:t>
-      </w:r>
-    </w:p>
-    <w:p>
-      <w:pPr>
-        <w:rPr>
-          <w:rFonts w:hint="eastAsia"/>
-        </w:rPr>
-      </w:pPr>
-      <w:r>
-        <w:rPr>
-          <w:rFonts w:hint="eastAsia"/>
-        </w:rPr>
-        <w:t>テーマとスタイルを使って、文書全体の統一感を出すこともできます。[デザイン] をクリックし新しいテーマを選ぶと、図やグラフ、SmartArt グラフィックが新しいテーマに合わせて変わります。スタイルを適用すると、新しいテーマに適合するように見出しが変更されます。</w:t>
-      </w:r>
-    </w:p>
-    <w:p>
-      <w:pPr>
-        <w:rPr>
-          <w:rFonts w:hint="eastAsia"/>
-        </w:rPr>
-      </w:pPr>
-      <w:r>
-        <w:rPr>
-          <w:rFonts w:hint="eastAsia"/>
-        </w:rPr>
-        <w:t>Word では、必要に応じてその場に新しいボタンが表示されるため、効率よく操作を進めることができます。文書内に写真をレイアウトする方法を変更するには、写真をクリックすると、隣にレイアウト オプションのボタンが表示されます。表で作業している場合は、行または列を追加する場所をクリックして、プラス記号をクリックします。</w:t>
-      </w:r>
-    </w:p>
-    <w:p>
-      <w:r>
-        <w:rPr>
-          <w:rFonts w:hint="eastAsia"/>
-        </w:rPr>
-        <w:t>新しい閲覧ビューが導入され、閲覧もさらに便利になりました。文書の一部を折りたたんで、必要な箇所に集中することができます。最後まで読み終わる前に中止する必要がある場合、Word では、たとえ別のデバイスであっても、どこまで読んだかが記憶されます。</w:t>
-      </w:r>
-    </w:p>
-    <w:p>
-      <w:pPr>
-        <w:rPr>
-          <w:rFonts w:hint="eastAsia"/>
-        </w:rPr>
-      </w:pPr>
-    </w:p>
-    <w:p>
-      <w:pPr>
-        <w:rPr>
-          <w:rFonts w:hint="eastAsia"/>
-        </w:rPr>
-      </w:pPr>
-      <w:r>
-        <w:rPr>
-          <w:rFonts w:hint="eastAsia"/>
-        </w:rPr>
-        <w:t>ビデオを使うと、伝えたい内容を明確に表現できます。[オンライン ビデオ] をクリックすると、追加したいビデオを、それに応じた埋め込みコードの形式で貼り付けできるようになります。キーワードを入力して、文書に最適なビデオをオンラインで検索することもできます。</w:t>
-      </w:r>
-    </w:p>
-    <w:p>
-      <w:pPr>
-        <w:rPr>
-          <w:rFonts w:hint="eastAsia"/>
-        </w:rPr>
-      </w:pPr>
-      <w:r>
-        <w:rPr>
-          <w:rFonts w:hint="eastAsia"/>
-        </w:rPr>
-        <w:t>Word に用意されているヘッダー、フッター、表紙、テキスト ボックス デザインを組み合わせると、プロのようなできばえの文書を作成できます。たとえば、一致する表紙、ヘッダー、サイドバーを追加できます。[挿入] をクリックしてから、それぞれのギャラリーで目的の要素を選んでください。</w:t>
-      </w:r>
-    </w:p>
-    <w:p>
-      <w:pPr>
-        <w:rPr>
-          <w:rFonts w:hint="eastAsia"/>
-        </w:rPr>
-      </w:pPr>
-      <w:r>
-        <w:rPr>
-          <w:rFonts w:hint="eastAsia"/>
-        </w:rPr>
-        <w:t>テーマとスタイルを使って、文書全体の統一感を出すこともできます。[デザイン] をクリックし新しいテーマを選ぶと、図やグラフ、SmartArt グラフィックが新しいテーマに合わせて変わります。スタイルを適用すると、新しいテーマに適合するように見出しが変更されます。</w:t>
-      </w:r>
-    </w:p>
-    <w:p>
-      <w:pPr>
-        <w:rPr>
-          <w:rFonts w:hint="eastAsia"/>
-        </w:rPr>
-      </w:pPr>
-      <w:r>
-        <w:rPr>
-          <w:rFonts w:hint="eastAsia"/>
-        </w:rPr>
-        <w:t>Word では、必要に応じてその場に新しいボタンが表示されるため、効率よく操作を進めることができます。文書内に写真をレイアウトする方法を変更するには、写真をクリックすると、隣にレイアウト オプションのボタンが表示されます。表で作業している場合は、行または列を追加する場所をクリックして、プラス記号をクリックします。</w:t>
-      </w:r>
-    </w:p>
-    <w:p>
-      <w:r>
-        <w:rPr>
-          <w:rFonts w:hint="eastAsia"/>
-        </w:rPr>
-        <w:lastRenderedPageBreak/>
-        <w:t>新しい閲覧ビューが導入され、閲覧もさらに便利になりました。文書の一部を折りたたんで、必要な箇所に集中することができます。最後まで読み終わる前に中止する必要がある場合、Word では、たとえ別のデバイスであっても、どこまで読んだかが記憶されます。</w:t>
-      </w:r>
-    </w:p>
-    <w:p>
-      <w:pPr>
-        <w:rPr>
-          <w:rFonts w:hint="eastAsia"/>
-        </w:rPr>
-      </w:pPr>
-    </w:p>
-    <w:p>
-      <w:pPr>
-        <w:rPr>
-          <w:rFonts w:hint="eastAsia"/>
-        </w:rPr>
-      </w:pPr>
-      <w:r>
-        <w:rPr>
-          <w:rFonts w:hint="eastAsia"/>
-        </w:rPr>
-        <w:t>ビデオを使うと、伝えたい内容を明確に表現できます。[オンライン ビデオ] をクリックすると、追加したいビデオを、それに応じた埋め込みコードの形式で貼り付けできるようになります。キーワードを入力して、文書に最適なビデオをオンラインで検索することもできます。</w:t>
-      </w:r>
-    </w:p>
-    <w:p>
-      <w:pPr>
-        <w:rPr>
-          <w:rFonts w:hint="eastAsia"/>
-        </w:rPr>
-      </w:pPr>
-      <w:r>
-        <w:rPr>
-          <w:rFonts w:hint="eastAsia"/>
-        </w:rPr>
-        <w:t>Word に用意されているヘッダー、フッター、表紙、テキスト ボックス デザインを組み合わせると、プロのようなできばえの文書を作成できます。たとえば、一致する表紙、ヘッダー、サイドバーを追加できます。[挿入] をクリックしてから、それぞれのギャラリーで目的の要素を選んでください。</w:t>
-      </w:r>
-    </w:p>
-    <w:p>
-      <w:pPr>
-        <w:rPr>
-          <w:rFonts w:hint="eastAsia"/>
-        </w:rPr>
-      </w:pPr>
-      <w:r>
-        <w:rPr>
-          <w:rFonts w:hint="eastAsia"/>
-        </w:rPr>
-        <w:t>テーマとスタイルを使って、文書全体の統一感を出すこともできます。[デザイン] をクリックし新しいテーマを選ぶと、図やグラフ、SmartArt グラフィックが新しいテーマに合わせて変わります。スタイルを適用すると、新しいテーマに適合するように見出しが変更されます。</w:t>
-      </w:r>
-    </w:p>
-    <w:p>
-      <w:pPr>
-        <w:rPr>
-          <w:rFonts w:hint="eastAsia"/>
-        </w:rPr>
-      </w:pPr>
-      <w:r>
-        <w:rPr>
-          <w:rFonts w:hint="eastAsia"/>
-        </w:rPr>
-        <w:t>Word では、必要に応じてその場に新しいボタンが表示されるため、効率よく操作を進めることができます。文書内に写真をレイアウトする方法を変更するには、写真をクリックすると、隣にレイアウト オプションのボタンが表示されます。表で作業している場合は、行または列を追加する場所をクリックして、プラス記号をクリックします。</w:t>
-      </w:r>
-    </w:p>
-    <w:p>
-      <w:r>
-        <w:rPr>
-          <w:rFonts w:hint="eastAsia"/>
-        </w:rPr>
-        <w:t>新しい閲覧ビューが導入され、閲覧もさらに便利になりました。文書の一部を折りたたんで、必要な箇所に集中することができます。最後まで読み終わる前に中止する必要がある場合、Word では、たとえ別のデバイスであっても、どこまで読んだかが記憶されます。</w:t>
-      </w:r>
-    </w:p>
-    <w:p>
-      <w:pPr>
-        <w:rPr>
-          <w:rFonts w:hint="eastAsia"/>
-        </w:rPr>
-      </w:pPr>
     </w:p>
     <w:p/>
     <w:sectPr>
@@ -213,6 +27,14 @@
     </w:sectPr>
   </w:body>
 </w:document>
+</file>
+
+<file path=word/people.xml><?xml version="1.0" encoding="utf-8"?>
+<w15:people xmlns:wpc="http://schemas.microsoft.com/office/word/2010/wordprocessingCanvas" xmlns:cx="http://schemas.microsoft.com/office/drawing/2014/chartex" xmlns:cx1="http://schemas.microsoft.com/office/drawing/2015/9/8/chartex" xmlns:cx2="http://schemas.microsoft.com/office/drawing/2015/10/21/chartex" xmlns:cx3="http://schemas.microsoft.com/office/drawing/2016/5/9/chartex" xmlns:cx4="http://schemas.microsoft.com/office/drawing/2016/5/10/chartex" xmlns:cx5="http://schemas.microsoft.com/office/drawing/2016/5/11/chartex" xmlns:cx6="http://schemas.microsoft.com/office/drawing/2016/5/12/chartex" xmlns:cx7="http://schemas.microsoft.com/office/drawing/2016/5/13/chartex" xmlns:cx8="http://schemas.microsoft.com/office/drawing/2016/5/14/chartex" xmlns:mc="http://schemas.openxmlformats.org/markup-compatibility/2006" xmlns:aink="http://schemas.microsoft.com/office/drawing/2016/ink" xmlns:am3d="http://schemas.microsoft.com/office/drawing/2017/model3d" xmlns:o="urn:schemas-microsoft-com:office:office" xmlns:r="http://schemas.openxmlformats.org/officeDocument/2006/relationships" xmlns:m="http://schemas.openxmlformats.org/officeDocument/2006/math" xmlns:v="urn:schemas-microsoft-com:vml" xmlns:wp14="http://schemas.microsoft.com/office/word/2010/wordprocessingDrawing" xmlns:wp="http://schemas.openxmlformats.org/drawingml/2006/wordprocessingDrawing" xmlns:w10="urn:schemas-microsoft-com:office:word" xmlns:w="http://schemas.openxmlformats.org/wordprocessingml/2006/main" xmlns:w14="http://schemas.microsoft.com/office/word/2010/wordml" xmlns:w15="http://schemas.microsoft.com/office/word/2012/wordml" xmlns:w16cex="http://schemas.microsoft.com/office/word/2018/wordml/cex" xmlns:w16cid="http://schemas.microsoft.com/office/word/2016/wordml/cid" xmlns:w16="http://schemas.microsoft.com/office/word/2018/wordml" xmlns:w16sdtdh="http://schemas.microsoft.com/office/word/2020/wordml/sdtdatahash" xmlns:w16se="http://schemas.microsoft.com/office/word/2015/wordml/symex" xmlns:wpg="http://schemas.microsoft.com/office/word/2010/wordprocessingGroup" xmlns:wpi="http://schemas.microsoft.com/office/word/2010/wordprocessingInk" xmlns:wne="http://schemas.microsoft.com/office/word/2006/wordml" xmlns:wps="http://schemas.microsoft.com/office/word/2010/wordprocessingShape" mc:Ignorable="w14 w15 w16se w16cid w16 w16cex w16sdtdh wp14">
+  <w15:person w15:author="S">
+    <w15:presenceInfo w15:providerId="None" w15:userId="S"/>
+  </w15:person>
+</w15:people>
 </file>
 
 <file path=word/styles.xml><?xml version="1.0" encoding="utf-8"?>

</xml_diff>